<commit_message>
update ИСР, add ВСР2.2
</commit_message>
<xml_diff>
--- a/Задания.docx
+++ b/Задания.docx
@@ -241,43 +241,7 @@
           <w:sz w:val="22"/>
           <w:szCs w:val="22"/>
         </w:rPr>
-        <w:t xml:space="preserve">Зав. </w:t>
-      </w:r>
-      <w:proofErr w:type="gramStart"/>
-      <w:r>
-        <w:rPr>
-          <w:color w:val="000000"/>
-          <w:sz w:val="22"/>
-          <w:szCs w:val="22"/>
-        </w:rPr>
-        <w:t xml:space="preserve">кафедрой  </w:t>
-      </w:r>
-      <w:proofErr w:type="spellStart"/>
-      <w:r>
-        <w:rPr>
-          <w:color w:val="000000"/>
-          <w:sz w:val="22"/>
-          <w:szCs w:val="22"/>
-        </w:rPr>
-        <w:t>д.п.н</w:t>
-      </w:r>
-      <w:proofErr w:type="spellEnd"/>
-      <w:r>
-        <w:rPr>
-          <w:color w:val="000000"/>
-          <w:sz w:val="22"/>
-          <w:szCs w:val="22"/>
-        </w:rPr>
-        <w:t>.</w:t>
-      </w:r>
-      <w:proofErr w:type="gramEnd"/>
-      <w:r>
-        <w:rPr>
-          <w:color w:val="000000"/>
-          <w:sz w:val="22"/>
-          <w:szCs w:val="22"/>
-        </w:rPr>
-        <w:t>, проф.</w:t>
+        <w:t>Зав. кафедрой  д.п.н., проф.</w:t>
       </w:r>
     </w:p>
     <w:p>
@@ -323,7 +287,6 @@
           <w:szCs w:val="22"/>
         </w:rPr>
       </w:pPr>
-      <w:proofErr w:type="spellStart"/>
       <w:r>
         <w:rPr>
           <w:color w:val="000000"/>
@@ -332,7 +295,6 @@
         </w:rPr>
         <w:t>Е.З.Власова</w:t>
       </w:r>
-      <w:proofErr w:type="spellEnd"/>
     </w:p>
     <w:p>
       <w:pPr>
@@ -351,23 +313,13 @@
           <w:szCs w:val="22"/>
         </w:rPr>
       </w:pPr>
-      <w:proofErr w:type="gramStart"/>
       <w:r>
         <w:rPr>
           <w:color w:val="000000"/>
           <w:sz w:val="22"/>
           <w:szCs w:val="22"/>
         </w:rPr>
-        <w:t xml:space="preserve">«  </w:t>
-      </w:r>
-      <w:proofErr w:type="gramEnd"/>
-      <w:r>
-        <w:rPr>
-          <w:color w:val="000000"/>
-          <w:sz w:val="22"/>
-          <w:szCs w:val="22"/>
-        </w:rPr>
-        <w:t xml:space="preserve">   » ______________ 20___ г.</w:t>
+        <w:t>«     » ______________ 20___ г.</w:t>
       </w:r>
     </w:p>
     <w:p>
@@ -565,19 +517,11 @@
       <w:r>
         <w:t xml:space="preserve">Руководитель </w:t>
       </w:r>
-      <w:proofErr w:type="spellStart"/>
       <w:r>
         <w:rPr>
           <w:u w:val="single"/>
         </w:rPr>
-        <w:t>Шалденкова</w:t>
-      </w:r>
-      <w:proofErr w:type="spellEnd"/>
-      <w:r>
-        <w:rPr>
-          <w:u w:val="single"/>
-        </w:rPr>
-        <w:t xml:space="preserve"> А</w:t>
+        <w:t>Шалденкова А</w:t>
       </w:r>
       <w:r>
         <w:rPr>
@@ -601,16 +545,8 @@
         <w:rPr>
           <w:u w:val="single"/>
         </w:rPr>
-        <w:t xml:space="preserve">, кандидат ф.-м. наук, доцент кафедры </w:t>
+        <w:t>, кандидат ф.-м. наук, доцент кафедры ИТиЭО</w:t>
       </w:r>
-      <w:proofErr w:type="spellStart"/>
-      <w:r>
-        <w:rPr>
-          <w:u w:val="single"/>
-        </w:rPr>
-        <w:t>ИТиЭО</w:t>
-      </w:r>
-      <w:proofErr w:type="spellEnd"/>
     </w:p>
     <w:p>
       <w:pPr>
@@ -1140,21 +1076,7 @@
               <w:rPr>
                 <w:color w:val="000000"/>
               </w:rPr>
-              <w:t xml:space="preserve">1.1. Изучить и проанализировать печатные и </w:t>
-            </w:r>
-            <w:proofErr w:type="spellStart"/>
-            <w:r>
-              <w:rPr>
-                <w:color w:val="000000"/>
-              </w:rPr>
-              <w:t>Internet</w:t>
-            </w:r>
-            <w:proofErr w:type="spellEnd"/>
-            <w:r>
-              <w:rPr>
-                <w:color w:val="000000"/>
-              </w:rPr>
-              <w:t>-источники по философским проблемам информатики</w:t>
+              <w:t>1.1. Изучить и проанализировать печатные и Internet-источники по философским проблемам информатики</w:t>
             </w:r>
           </w:p>
           <w:p>
@@ -2575,21 +2497,7 @@
               <w:rPr>
                 <w:color w:val="000000"/>
               </w:rPr>
-              <w:t xml:space="preserve">Описать интерфейс и возможности работы с системой (текстовый документ или презентация или </w:t>
-            </w:r>
-            <w:proofErr w:type="spellStart"/>
-            <w:r>
-              <w:rPr>
-                <w:color w:val="000000"/>
-              </w:rPr>
-              <w:t>скринкаст</w:t>
-            </w:r>
-            <w:proofErr w:type="spellEnd"/>
-            <w:r>
-              <w:rPr>
-                <w:color w:val="000000"/>
-              </w:rPr>
-              <w:t>)</w:t>
+              <w:t>Описать интерфейс и возможности работы с системой (текстовый документ или презентация или скринкаст)</w:t>
             </w:r>
           </w:p>
           <w:p>
@@ -3875,14 +3783,27 @@
               <w:spacing w:after="200" w:line="276" w:lineRule="auto"/>
               <w:jc w:val="both"/>
               <w:rPr>
-                <w:color w:val="000000"/>
-              </w:rPr>
-            </w:pPr>
-            <w:r>
-              <w:rPr>
-                <w:color w:val="000000"/>
-              </w:rPr>
-              <w:t>2.2. Разработать инструкцию «Первая медицинская помощь при электротравме на рабочем месте программиста»</w:t>
+                <w:b/>
+                <w:bCs/>
+                <w:color w:val="000000"/>
+              </w:rPr>
+            </w:pPr>
+            <w:r>
+              <w:rPr>
+                <w:b/>
+                <w:bCs/>
+                <w:color w:val="000000"/>
+              </w:rPr>
+              <w:t xml:space="preserve">2.2. Разработать инструкцию «Первая медицинская помощь при </w:t>
+            </w:r>
+            <w:r>
+              <w:rPr>
+                <w:b/>
+                <w:bCs/>
+                <w:color w:val="000000"/>
+              </w:rPr>
+              <w:lastRenderedPageBreak/>
+              <w:t>электротравме на рабочем месте программиста»</w:t>
             </w:r>
           </w:p>
           <w:p>
@@ -3918,36 +3839,7 @@
               <w:rPr>
                 <w:color w:val="000000"/>
               </w:rPr>
-              <w:lastRenderedPageBreak/>
-              <w:t xml:space="preserve">2.2. Изучить и оценить профессиональный кодекс этики ACM, IEEE </w:t>
-            </w:r>
-            <w:proofErr w:type="spellStart"/>
-            <w:r>
-              <w:rPr>
-                <w:color w:val="000000"/>
-              </w:rPr>
-              <w:t>Computer</w:t>
-            </w:r>
-            <w:proofErr w:type="spellEnd"/>
-            <w:r>
-              <w:rPr>
-                <w:color w:val="000000"/>
-              </w:rPr>
-              <w:t xml:space="preserve"> </w:t>
-            </w:r>
-            <w:proofErr w:type="spellStart"/>
-            <w:r>
-              <w:rPr>
-                <w:color w:val="000000"/>
-              </w:rPr>
-              <w:t>Society</w:t>
-            </w:r>
-            <w:proofErr w:type="spellEnd"/>
-            <w:r>
-              <w:rPr>
-                <w:color w:val="000000"/>
-              </w:rPr>
-              <w:t xml:space="preserve"> и других организаций.</w:t>
+              <w:t>2.2. Изучить и оценить профессиональный кодекс этики ACM, IEEE Computer Society и других организаций.</w:t>
             </w:r>
           </w:p>
         </w:tc>
@@ -4056,6 +3948,14 @@
                 <w:szCs w:val="20"/>
               </w:rPr>
             </w:pPr>
+            <w:r>
+              <w:rPr>
+                <w:color w:val="000000"/>
+                <w:sz w:val="20"/>
+                <w:szCs w:val="20"/>
+              </w:rPr>
+              <w:t>9.02.2021</w:t>
+            </w:r>
           </w:p>
         </w:tc>
       </w:tr>
@@ -4352,21 +4252,7 @@
               <w:rPr>
                 <w:color w:val="000000"/>
               </w:rPr>
-              <w:t xml:space="preserve">возможность одновременного выполнения нескольких приложений (однозадачные, многозадачные), для многозадачных ОС указать вид многозадачности (вытесняющая или </w:t>
-            </w:r>
-            <w:proofErr w:type="spellStart"/>
-            <w:r>
-              <w:rPr>
-                <w:color w:val="000000"/>
-              </w:rPr>
-              <w:t>невытесняющая</w:t>
-            </w:r>
-            <w:proofErr w:type="spellEnd"/>
-            <w:r>
-              <w:rPr>
-                <w:color w:val="000000"/>
-              </w:rPr>
-              <w:t>), имеется ли возможность многопоточного выполнения приложений; наличие механизмов защиты информации пользователей (одно-, или многопользовательская ОС), какими средствами производится защита информации в многопользовательских ОС (права доступа пользователей к файлам и каталогам, средства шифрования информации и т.д.); сетевые возможности ОС: тип сети, наличие специализированных функций ОС, выполняемых в сети (файл-сервер, принт-сервер, PROXY-сервер и т.д.).</w:t>
+              <w:t>возможность одновременного выполнения нескольких приложений (однозадачные, многозадачные), для многозадачных ОС указать вид многозадачности (вытесняющая или невытесняющая), имеется ли возможность многопоточного выполнения приложений; наличие механизмов защиты информации пользователей (одно-, или многопользовательская ОС), какими средствами производится защита информации в многопользовательских ОС (права доступа пользователей к файлам и каталогам, средства шифрования информации и т.д.); сетевые возможности ОС: тип сети, наличие специализированных функций ОС, выполняемых в сети (файл-сервер, принт-сервер, PROXY-сервер и т.д.).</w:t>
             </w:r>
           </w:p>
           <w:p>
@@ -4402,14 +4288,8 @@
               <w:rPr>
                 <w:color w:val="000000"/>
               </w:rPr>
-              <w:t xml:space="preserve">Описать программы-утилиты, позволяющие: диагностировать состояние системы; восстанавливать </w:t>
-            </w:r>
-            <w:r>
-              <w:rPr>
-                <w:color w:val="000000"/>
-              </w:rPr>
               <w:lastRenderedPageBreak/>
-              <w:t>работоспособность системы; оптимизировать работу компьютера.</w:t>
+              <w:t>Описать программы-утилиты, позволяющие: диагностировать состояние системы; восстанавливать работоспособность системы; оптимизировать работу компьютера.</w:t>
             </w:r>
           </w:p>
           <w:p>
@@ -4818,21 +4698,7 @@
               <w:rPr>
                 <w:color w:val="000000"/>
               </w:rPr>
-              <w:t xml:space="preserve">модель микропроцессора; тактовая частота микропроцессора; объем и вид памяти (DIMM, RIMM, DDR и т.д.); модель системной платы; шины системной платы (ISA, VLB, PCI, AGP и т.д.); накопители на магнитных и магнитооптических дисках; модель винчестера, ёмкость, интерфейс (SCSI, ATA, </w:t>
-            </w:r>
-            <w:proofErr w:type="spellStart"/>
-            <w:r>
-              <w:rPr>
-                <w:color w:val="000000"/>
-              </w:rPr>
-              <w:t>Ultra</w:t>
-            </w:r>
-            <w:proofErr w:type="spellEnd"/>
-            <w:r>
-              <w:rPr>
-                <w:color w:val="000000"/>
-              </w:rPr>
-              <w:t>-ATA); модель видеокарты, объем видеопамяти; дополнительное оборудование (модемы, сетевые адаптеры и т.д.).</w:t>
+              <w:t>модель микропроцессора; тактовая частота микропроцессора; объем и вид памяти (DIMM, RIMM, DDR и т.д.); модель системной платы; шины системной платы (ISA, VLB, PCI, AGP и т.д.); накопители на магнитных и магнитооптических дисках; модель винчестера, ёмкость, интерфейс (SCSI, ATA, Ultra-ATA); модель видеокарты, объем видеопамяти; дополнительное оборудование (модемы, сетевые адаптеры и т.д.).</w:t>
             </w:r>
           </w:p>
           <w:p>
@@ -5267,21 +5133,7 @@
               <w:rPr>
                 <w:color w:val="000000"/>
               </w:rPr>
-              <w:t xml:space="preserve">Веб-портфолио формируется как </w:t>
-            </w:r>
-            <w:proofErr w:type="spellStart"/>
-            <w:r>
-              <w:rPr>
-                <w:color w:val="000000"/>
-              </w:rPr>
-              <w:t>Git</w:t>
-            </w:r>
-            <w:proofErr w:type="spellEnd"/>
-            <w:r>
-              <w:rPr>
-                <w:color w:val="000000"/>
-              </w:rPr>
-              <w:t xml:space="preserve">-репозиторий и содержит все загруженные в него результаты выполнения заданий, включая слайды. Пример репозитория: </w:t>
+              <w:t xml:space="preserve">Веб-портфолио формируется как Git-репозиторий и содержит все загруженные в него результаты выполнения заданий, включая слайды. Пример репозитория: </w:t>
             </w:r>
             <w:hyperlink r:id="rId9">
               <w:r>
@@ -5319,21 +5171,8 @@
               <w:rPr>
                 <w:color w:val="000000"/>
               </w:rPr>
-              <w:t xml:space="preserve">Ссылка на репозиторий дублируется в курсе </w:t>
-            </w:r>
-            <w:proofErr w:type="spellStart"/>
-            <w:r>
-              <w:rPr>
-                <w:color w:val="000000"/>
-              </w:rPr>
-              <w:t>Moodle</w:t>
-            </w:r>
-            <w:proofErr w:type="spellEnd"/>
-            <w:r>
-              <w:rPr>
-                <w:color w:val="000000"/>
-              </w:rPr>
-              <w:t xml:space="preserve"> </w:t>
+              <w:lastRenderedPageBreak/>
+              <w:t xml:space="preserve">Ссылка на репозиторий дублируется в курсе Moodle </w:t>
             </w:r>
             <w:hyperlink r:id="rId10">
               <w:r>

</xml_diff>